<commit_message>
Last Revision: small changes to improve readibility
</commit_message>
<xml_diff>
--- a/Papers/ViscousInstabilities/CommentsAnswersToReviewers.docx
+++ b/Papers/ViscousInstabilities/CommentsAnswersToReviewers.docx
@@ -2918,27 +2918,67 @@
           <w:lang w:eastAsia="en-GB"/>
         </w:rPr>
         <w:lastRenderedPageBreak/>
-        <w:t>Numerical investigation of multiphase flows in porous media has attracted</w:t>
-      </w:r>
-      <w:r>
-        <w:rPr>
-          <w:rFonts w:eastAsia="Times New Roman" w:cs="Times New Roman"/>
-          <w:color w:val="7030A0"/>
-          <w:sz w:val="20"/>
-          <w:szCs w:val="20"/>
-          <w:lang w:eastAsia="en-GB"/>
-        </w:rPr>
-        <w:t xml:space="preserve"> </w:t>
-      </w:r>
-      <w:r>
-        <w:rPr>
-          <w:rFonts w:eastAsia="Times New Roman" w:cs="Times New Roman"/>
-          <w:color w:val="7030A0"/>
-          <w:sz w:val="20"/>
-          <w:szCs w:val="20"/>
-          <w:lang w:eastAsia="en-GB"/>
-        </w:rPr>
-        <w:t>the attention of the scientific community ov</w:t>
+        <w:t xml:space="preserve">Numerical investigation of multiphase </w:t>
+      </w:r>
+      <w:r>
+        <w:rPr>
+          <w:rFonts w:eastAsia="Times New Roman" w:cs="Times New Roman"/>
+          <w:color w:val="7030A0"/>
+          <w:sz w:val="20"/>
+          <w:szCs w:val="20"/>
+          <w:lang w:eastAsia="en-GB"/>
+        </w:rPr>
+        <w:t xml:space="preserve">Darcy </w:t>
+      </w:r>
+      <w:r>
+        <w:rPr>
+          <w:rFonts w:eastAsia="Times New Roman" w:cs="Times New Roman"/>
+          <w:color w:val="7030A0"/>
+          <w:sz w:val="20"/>
+          <w:szCs w:val="20"/>
+          <w:lang w:eastAsia="en-GB"/>
+        </w:rPr>
+        <w:t>flows has attracted</w:t>
+      </w:r>
+      <w:r>
+        <w:rPr>
+          <w:rFonts w:eastAsia="Times New Roman" w:cs="Times New Roman"/>
+          <w:color w:val="7030A0"/>
+          <w:sz w:val="20"/>
+          <w:szCs w:val="20"/>
+          <w:lang w:eastAsia="en-GB"/>
+        </w:rPr>
+        <w:t xml:space="preserve"> </w:t>
+      </w:r>
+      <w:r>
+        <w:rPr>
+          <w:rFonts w:eastAsia="Times New Roman" w:cs="Times New Roman"/>
+          <w:color w:val="7030A0"/>
+          <w:sz w:val="20"/>
+          <w:szCs w:val="20"/>
+          <w:lang w:eastAsia="en-GB"/>
+        </w:rPr>
+        <w:t xml:space="preserve">the attention of the </w:t>
+      </w:r>
+      <w:r>
+        <w:rPr>
+          <w:rFonts w:eastAsia="Times New Roman" w:cs="Times New Roman"/>
+          <w:color w:val="7030A0"/>
+          <w:sz w:val="20"/>
+          <w:szCs w:val="20"/>
+          <w:lang w:eastAsia="en-GB"/>
+        </w:rPr>
+        <w:t>porous media</w:t>
+      </w:r>
+      <w:r>
+        <w:rPr>
+          <w:rFonts w:eastAsia="Times New Roman" w:cs="Times New Roman"/>
+          <w:color w:val="7030A0"/>
+          <w:sz w:val="20"/>
+          <w:szCs w:val="20"/>
+          <w:lang w:eastAsia="en-GB"/>
+        </w:rPr>
+        <w:t xml:space="preserve"> community ov</w:t>
       </w:r>
       <w:r>
         <w:rPr>
@@ -2958,27 +2998,77 @@
           <w:szCs w:val="20"/>
           <w:lang w:eastAsia="en-GB"/>
         </w:rPr>
-        <w:t>isation and prediction of such flows serve as the foundation of hydrocarbon</w:t>
-      </w:r>
-      <w:r>
-        <w:rPr>
-          <w:rFonts w:eastAsia="Times New Roman" w:cs="Times New Roman"/>
-          <w:color w:val="7030A0"/>
-          <w:sz w:val="20"/>
-          <w:szCs w:val="20"/>
-          <w:lang w:eastAsia="en-GB"/>
-        </w:rPr>
-        <w:t xml:space="preserve"> </w:t>
-      </w:r>
-      <w:r>
-        <w:rPr>
-          <w:rFonts w:eastAsia="Times New Roman" w:cs="Times New Roman"/>
-          <w:color w:val="7030A0"/>
-          <w:sz w:val="20"/>
-          <w:szCs w:val="20"/>
-          <w:lang w:eastAsia="en-GB"/>
-        </w:rPr>
-        <w:t>reservoir and groundwater studies.</w:t>
+        <w:t xml:space="preserve">isation and prediction of such flows </w:t>
+      </w:r>
+      <w:r>
+        <w:rPr>
+          <w:rFonts w:eastAsia="Times New Roman" w:cs="Times New Roman"/>
+          <w:color w:val="7030A0"/>
+          <w:sz w:val="20"/>
+          <w:szCs w:val="20"/>
+          <w:lang w:eastAsia="en-GB"/>
+        </w:rPr>
+        <w:t>are the</w:t>
+      </w:r>
+      <w:r>
+        <w:rPr>
+          <w:rFonts w:eastAsia="Times New Roman" w:cs="Times New Roman"/>
+          <w:color w:val="7030A0"/>
+          <w:sz w:val="20"/>
+          <w:szCs w:val="20"/>
+          <w:lang w:eastAsia="en-GB"/>
+        </w:rPr>
+        <w:t xml:space="preserve"> foundation of </w:t>
+      </w:r>
+      <w:r>
+        <w:rPr>
+          <w:rFonts w:eastAsia="Times New Roman" w:cs="Times New Roman"/>
+          <w:color w:val="7030A0"/>
+          <w:sz w:val="20"/>
+          <w:szCs w:val="20"/>
+          <w:lang w:eastAsia="en-GB"/>
+        </w:rPr>
+        <w:t xml:space="preserve">groundwater </w:t>
+      </w:r>
+      <w:r>
+        <w:rPr>
+          <w:rFonts w:eastAsia="Times New Roman" w:cs="Times New Roman"/>
+          <w:color w:val="7030A0"/>
+          <w:sz w:val="20"/>
+          <w:szCs w:val="20"/>
+          <w:lang w:eastAsia="en-GB"/>
+        </w:rPr>
+        <w:t xml:space="preserve">and oil &amp; gas </w:t>
+      </w:r>
+      <w:r>
+        <w:rPr>
+          <w:rFonts w:eastAsia="Times New Roman" w:cs="Times New Roman"/>
+          <w:color w:val="7030A0"/>
+          <w:sz w:val="20"/>
+          <w:szCs w:val="20"/>
+          <w:lang w:eastAsia="en-GB"/>
+        </w:rPr>
+        <w:t>reservoir</w:t>
+      </w:r>
+      <w:r>
+        <w:rPr>
+          <w:rFonts w:eastAsia="Times New Roman" w:cs="Times New Roman"/>
+          <w:color w:val="7030A0"/>
+          <w:sz w:val="20"/>
+          <w:szCs w:val="20"/>
+          <w:lang w:eastAsia="en-GB"/>
+        </w:rPr>
+        <w:t>s</w:t>
+      </w:r>
+      <w:r>
+        <w:rPr>
+          <w:rFonts w:eastAsia="Times New Roman" w:cs="Times New Roman"/>
+          <w:color w:val="7030A0"/>
+          <w:sz w:val="20"/>
+          <w:szCs w:val="20"/>
+          <w:lang w:eastAsia="en-GB"/>
+        </w:rPr>
+        <w:t xml:space="preserve"> studies.</w:t>
       </w:r>
     </w:p>
     <w:p>
@@ -3022,7 +3112,17 @@
           <w:szCs w:val="20"/>
           <w:lang w:eastAsia="en-GB"/>
         </w:rPr>
-        <w:t>were reported by Wooding and Morel-</w:t>
+        <w:t>was</w:t>
+      </w:r>
+      <w:r>
+        <w:rPr>
+          <w:rFonts w:eastAsia="Times New Roman" w:cs="Times New Roman"/>
+          <w:color w:val="7030A0"/>
+          <w:sz w:val="20"/>
+          <w:szCs w:val="20"/>
+          <w:lang w:eastAsia="en-GB"/>
+        </w:rPr>
+        <w:t xml:space="preserve"> reported by Wooding and Morel-</w:t>
       </w:r>
       <w:proofErr w:type="spellStart"/>
       <w:r>
@@ -3244,7 +3344,27 @@
           <w:szCs w:val="20"/>
           <w:lang w:eastAsia="en-GB"/>
         </w:rPr>
-        <w:t>by an infinitesimal gap) to study fluid flow and the impact on the capillary</w:t>
+        <w:t>by an infinitesimal gap) to st</w:t>
+      </w:r>
+      <w:r>
+        <w:rPr>
+          <w:rFonts w:eastAsia="Times New Roman" w:cs="Times New Roman"/>
+          <w:color w:val="7030A0"/>
+          <w:sz w:val="20"/>
+          <w:szCs w:val="20"/>
+          <w:lang w:eastAsia="en-GB"/>
+        </w:rPr>
+        <w:t>udy fluid flow and the impact of</w:t>
+      </w:r>
+      <w:r>
+        <w:rPr>
+          <w:rFonts w:eastAsia="Times New Roman" w:cs="Times New Roman"/>
+          <w:color w:val="7030A0"/>
+          <w:sz w:val="20"/>
+          <w:szCs w:val="20"/>
+          <w:lang w:eastAsia="en-GB"/>
+        </w:rPr>
+        <w:t xml:space="preserve"> the capillary</w:t>
       </w:r>
       <w:r>
         <w:rPr>
@@ -3299,7 +3419,17 @@
           <w:szCs w:val="20"/>
           <w:lang w:eastAsia="en-GB"/>
         </w:rPr>
-        <w:t>) in the flow dynamics. This experimental apparatus enabled</w:t>
+        <w:t>) o</w:t>
+      </w:r>
+      <w:r>
+        <w:rPr>
+          <w:rFonts w:eastAsia="Times New Roman" w:cs="Times New Roman"/>
+          <w:color w:val="7030A0"/>
+          <w:sz w:val="20"/>
+          <w:szCs w:val="20"/>
+          <w:lang w:eastAsia="en-GB"/>
+        </w:rPr>
+        <w:t>n the flow dynamics. This experimental apparatus enabled</w:t>
       </w:r>
       <w:r>
         <w:rPr>
@@ -3339,7 +3469,17 @@
           <w:szCs w:val="20"/>
           <w:lang w:eastAsia="en-GB"/>
         </w:rPr>
-        <w:t>porous and non-porous media) into a 2D problem.</w:t>
+        <w:t xml:space="preserve">porous and non-porous media) </w:t>
+      </w:r>
+      <w:r>
+        <w:rPr>
+          <w:rFonts w:eastAsia="Times New Roman" w:cs="Times New Roman"/>
+          <w:color w:val="7030A0"/>
+          <w:sz w:val="20"/>
+          <w:szCs w:val="20"/>
+          <w:lang w:eastAsia="en-GB"/>
+        </w:rPr>
+        <w:t>to a 2D problem.</w:t>
       </w:r>
       <w:r>
         <w:rPr>
@@ -4254,17 +4394,17 @@
           <w:szCs w:val="20"/>
           <w:lang w:eastAsia="en-GB"/>
         </w:rPr>
-        <w:t>each fluid (or phases) with cou</w:t>
-      </w:r>
-      <w:r>
-        <w:rPr>
-          <w:rFonts w:eastAsia="Times New Roman" w:cs="Times New Roman"/>
-          <w:color w:val="7030A0"/>
-          <w:sz w:val="20"/>
-          <w:szCs w:val="20"/>
-          <w:lang w:eastAsia="en-GB"/>
-        </w:rPr>
-        <w:t>pling mass terms (i.e., density and saturation) appearing in both sets of</w:t>
+        <w:t>each fluid with cou</w:t>
+      </w:r>
+      <w:r>
+        <w:rPr>
+          <w:rFonts w:eastAsia="Times New Roman" w:cs="Times New Roman"/>
+          <w:color w:val="7030A0"/>
+          <w:sz w:val="20"/>
+          <w:szCs w:val="20"/>
+          <w:lang w:eastAsia="en-GB"/>
+        </w:rPr>
+        <w:t>pling terms appearing in both sets of</w:t>
       </w:r>
       <w:r>
         <w:rPr>
@@ -4304,7 +4444,27 @@
           <w:szCs w:val="20"/>
           <w:lang w:eastAsia="en-GB"/>
         </w:rPr>
-        <w:t>most industry-standard reservoir simulators however, they are often limited</w:t>
+        <w:t xml:space="preserve">most industry-standard reservoir simulators </w:t>
+      </w:r>
+      <w:r>
+        <w:rPr>
+          <w:rFonts w:eastAsia="Times New Roman" w:cs="Times New Roman"/>
+          <w:color w:val="7030A0"/>
+          <w:sz w:val="20"/>
+          <w:szCs w:val="20"/>
+          <w:lang w:eastAsia="en-GB"/>
+        </w:rPr>
+        <w:t>to solve this set of equations, however</w:t>
+      </w:r>
+      <w:r>
+        <w:rPr>
+          <w:rFonts w:eastAsia="Times New Roman" w:cs="Times New Roman"/>
+          <w:color w:val="7030A0"/>
+          <w:sz w:val="20"/>
+          <w:szCs w:val="20"/>
+          <w:lang w:eastAsia="en-GB"/>
+        </w:rPr>
+        <w:t xml:space="preserve"> they are often limited</w:t>
       </w:r>
       <w:r>
         <w:rPr>
@@ -4532,7 +4692,27 @@
           <w:szCs w:val="20"/>
           <w:lang w:eastAsia="en-GB"/>
         </w:rPr>
-        <w:t xml:space="preserve">ods (CVFEM, Fung et al., 1992) was designed to guarantee local mass </w:t>
+        <w:t>od</w:t>
+      </w:r>
+      <w:r>
+        <w:rPr>
+          <w:rFonts w:eastAsia="Times New Roman" w:cs="Times New Roman"/>
+          <w:color w:val="7030A0"/>
+          <w:sz w:val="20"/>
+          <w:szCs w:val="20"/>
+          <w:lang w:eastAsia="en-GB"/>
+        </w:rPr>
+        <w:t xml:space="preserve"> (CVFEM, Fung et al., 1992) was</w:t>
+      </w:r>
+      <w:r>
+        <w:rPr>
+          <w:rFonts w:eastAsia="Times New Roman" w:cs="Times New Roman"/>
+          <w:color w:val="7030A0"/>
+          <w:sz w:val="20"/>
+          <w:szCs w:val="20"/>
+          <w:lang w:eastAsia="en-GB"/>
+        </w:rPr>
+        <w:t xml:space="preserve"> designed to guarantee local mass </w:t>
       </w:r>
       <w:r>
         <w:rPr>

</xml_diff>

<commit_message>
updates: last commit of the day
</commit_message>
<xml_diff>
--- a/Papers/ViscousInstabilities/CommentsAnswersToReviewers.docx
+++ b/Papers/ViscousInstabilities/CommentsAnswersToReviewers.docx
@@ -12938,7 +12938,27 @@
           <w:szCs w:val="20"/>
           <w:lang w:eastAsia="en-GB"/>
         </w:rPr>
-        <w:t>resolution (3734 instead of 26313 elements). As it can be seen, the lower the</w:t>
+        <w:t>resolution (3734 instead of 26313 elements</w:t>
+      </w:r>
+      <w:r>
+        <w:rPr>
+          <w:rFonts w:eastAsia="Times New Roman" w:cs="Times New Roman"/>
+          <w:color w:val="7030A0"/>
+          <w:sz w:val="20"/>
+          <w:szCs w:val="20"/>
+          <w:lang w:eastAsia="en-GB"/>
+        </w:rPr>
+        <w:t>, i.e., marginally above the solution mesh-independent resolution of 3.5k elements shown in Fig. 4</w:t>
+      </w:r>
+      <w:r>
+        <w:rPr>
+          <w:rFonts w:eastAsia="Times New Roman" w:cs="Times New Roman"/>
+          <w:color w:val="7030A0"/>
+          <w:sz w:val="20"/>
+          <w:szCs w:val="20"/>
+          <w:lang w:eastAsia="en-GB"/>
+        </w:rPr>
+        <w:t>). As it can be seen, the lower the</w:t>
       </w:r>
       <w:r>
         <w:rPr>
@@ -22249,31 +22269,7 @@
           <w:sz w:val="20"/>
           <w:szCs w:val="20"/>
         </w:rPr>
-        <w:t xml:space="preserve">, </w:t>
-      </w:r>
-      <w:r>
-        <w:rPr>
-          <w:color w:val="7030A0"/>
-          <w:sz w:val="20"/>
-          <w:szCs w:val="20"/>
-        </w:rPr>
-        <w:t xml:space="preserve">Fig. </w:t>
-      </w:r>
-      <w:r>
-        <w:rPr>
-          <w:color w:val="7030A0"/>
-          <w:sz w:val="20"/>
-          <w:szCs w:val="20"/>
-        </w:rPr>
-        <w:t>2</w:t>
-      </w:r>
-      <w:r>
-        <w:rPr>
-          <w:color w:val="7030A0"/>
-          <w:sz w:val="20"/>
-          <w:szCs w:val="20"/>
-        </w:rPr>
-        <w:t>(a).</w:t>
+        <w:t>.</w:t>
       </w:r>
       <w:proofErr w:type="gramEnd"/>
       <w:r>
@@ -22386,7 +22382,23 @@
           <w:sz w:val="20"/>
           <w:szCs w:val="20"/>
         </w:rPr>
-        <w:t>meability distribution. Such preferential flows are shown in Figs. 2(b-c).</w:t>
+        <w:t xml:space="preserve">meability distribution. Such preferential flows are shown in Figs. </w:t>
+      </w:r>
+      <w:r>
+        <w:rPr>
+          <w:color w:val="7030A0"/>
+          <w:sz w:val="20"/>
+          <w:szCs w:val="20"/>
+        </w:rPr>
+        <w:t>3</w:t>
+      </w:r>
+      <w:r>
+        <w:rPr>
+          <w:color w:val="7030A0"/>
+          <w:sz w:val="20"/>
+          <w:szCs w:val="20"/>
+        </w:rPr>
+        <w:t>.</w:t>
       </w:r>
       <w:r>
         <w:rPr>
@@ -22520,15 +22532,23 @@
           <w:sz w:val="20"/>
           <w:szCs w:val="20"/>
         </w:rPr>
-        <w:t xml:space="preserve"> (2008) (see Figs. 5-</w:t>
-      </w:r>
-      <w:r>
-        <w:rPr>
-          <w:color w:val="7030A0"/>
-          <w:sz w:val="20"/>
-          <w:szCs w:val="20"/>
-        </w:rPr>
-        <w:t>6 of this reference).</w:t>
+        <w:t xml:space="preserve"> (2008)</w:t>
+      </w:r>
+      <w:r>
+        <w:rPr>
+          <w:color w:val="7030A0"/>
+          <w:sz w:val="20"/>
+          <w:szCs w:val="20"/>
+        </w:rPr>
+        <w:t>, Fig. 2(b)</w:t>
+      </w:r>
+      <w:r>
+        <w:rPr>
+          <w:color w:val="7030A0"/>
+          <w:sz w:val="20"/>
+          <w:szCs w:val="20"/>
+        </w:rPr>
+        <w:t>.</w:t>
       </w:r>
       <w:r>
         <w:rPr>
@@ -23730,7 +23750,23 @@
           <w:sz w:val="20"/>
           <w:szCs w:val="20"/>
         </w:rPr>
-        <w:t>3.5k elements (Fig. 6).</w:t>
+        <w:t xml:space="preserve">3.5k elements (Fig. </w:t>
+      </w:r>
+      <w:r>
+        <w:rPr>
+          <w:color w:val="7030A0"/>
+          <w:sz w:val="20"/>
+          <w:szCs w:val="20"/>
+        </w:rPr>
+        <w:t>7</w:t>
+      </w:r>
+      <w:r>
+        <w:rPr>
+          <w:color w:val="7030A0"/>
+          <w:sz w:val="20"/>
+          <w:szCs w:val="20"/>
+        </w:rPr>
+        <w:t>).</w:t>
       </w:r>
       <w:r>
         <w:rPr>
@@ -24050,7 +24086,7 @@
           <w:szCs w:val="20"/>
           <w:lang w:eastAsia="en-GB"/>
         </w:rPr>
-        <w:t>apologise for the confusion, as a few figures of Section 4.5 were not properly uploaded during the submission. All simulations (fixed and adaptive mesh) shown in Section 4.5 (Figures 16-22) were conducted using P</w:t>
+        <w:t>apologise for the confusion, as a few figures of Section 4.5 were not properly uploaded during the submission. All simulations (fixed and adaptive mesh) shown in Section 4.5 were conducted using P</w:t>
       </w:r>
       <w:r>
         <w:rPr>
@@ -25773,9 +25809,26 @@
           <w:sz w:val="20"/>
           <w:szCs w:val="20"/>
         </w:rPr>
-        <w:t xml:space="preserve">(Fig. 7 </w:t>
+        <w:t xml:space="preserve">(Fig. </w:t>
+      </w:r>
+      <w:r>
+        <w:rPr>
+          <w:color w:val="7030A0"/>
+          <w:sz w:val="20"/>
+          <w:szCs w:val="20"/>
+        </w:rPr>
+        <w:t>8</w:t>
+      </w:r>
+      <w:r>
+        <w:rPr>
+          <w:color w:val="7030A0"/>
+          <w:sz w:val="20"/>
+          <w:szCs w:val="20"/>
+        </w:rPr>
+        <w:t xml:space="preserve"> </w:t>
       </w:r>
       <w:proofErr w:type="spellStart"/>
+      <w:proofErr w:type="gramStart"/>
       <w:r>
         <w:rPr>
           <w:color w:val="7030A0"/>
@@ -25791,7 +25844,16 @@
           <w:sz w:val="20"/>
           <w:szCs w:val="20"/>
         </w:rPr>
-        <w:t xml:space="preserve"> and b), respectively</w:t>
+        <w:t xml:space="preserve"> and</w:t>
+      </w:r>
+      <w:proofErr w:type="gramEnd"/>
+      <w:r>
+        <w:rPr>
+          <w:color w:val="7030A0"/>
+          <w:sz w:val="20"/>
+          <w:szCs w:val="20"/>
+        </w:rPr>
+        <w:t xml:space="preserve"> b), respectively</w:t>
       </w:r>
       <w:r>
         <w:t xml:space="preserve"> </w:t>
@@ -26603,7 +26665,27 @@
           <w:szCs w:val="20"/>
           <w:lang w:eastAsia="en-GB"/>
         </w:rPr>
-        <w:t xml:space="preserve">The authors acknowledge that Figure 4c (now 2c in the revised manuscript) may not seem </w:t>
+        <w:t xml:space="preserve">The authors acknowledge that Figure 4c </w:t>
+      </w:r>
+      <w:r>
+        <w:rPr>
+          <w:rFonts w:eastAsia="Times New Roman" w:cs="Times New Roman"/>
+          <w:color w:val="7030A0"/>
+          <w:sz w:val="20"/>
+          <w:szCs w:val="20"/>
+          <w:lang w:eastAsia="en-GB"/>
+        </w:rPr>
+        <w:t>was</w:t>
+      </w:r>
+      <w:r>
+        <w:rPr>
+          <w:rFonts w:eastAsia="Times New Roman" w:cs="Times New Roman"/>
+          <w:color w:val="7030A0"/>
+          <w:sz w:val="20"/>
+          <w:szCs w:val="20"/>
+          <w:lang w:eastAsia="en-GB"/>
+        </w:rPr>
+        <w:t xml:space="preserve"> not </w:t>
       </w:r>
       <w:r>
         <w:rPr>
@@ -26623,7 +26705,7 @@
           <w:szCs w:val="20"/>
           <w:lang w:eastAsia="en-GB"/>
         </w:rPr>
-        <w:t xml:space="preserve"> appealing as Fig. 4b (2b)</w:t>
+        <w:t xml:space="preserve"> appealing as Fig. 4b</w:t>
       </w:r>
       <w:r>
         <w:rPr>
@@ -26715,7 +26797,7 @@
           <w:szCs w:val="20"/>
           <w:lang w:eastAsia="en-GB"/>
         </w:rPr>
-        <w:t xml:space="preserve">, as listed in Table 1. Thus, the smearing saturation shown in Figure 4c (2c) represents displacement but taking into account remaining fluids in the domain (described by </w:t>
+        <w:t xml:space="preserve">, as listed in Table 1. Thus, the smearing saturation shown in Figure 4c represents displacement but taking into account remaining fluids in the domain (described by </w:t>
       </w:r>
       <w:r>
         <w:rPr>
@@ -26767,6 +26849,82 @@
           <w:lang w:eastAsia="en-GB"/>
         </w:rPr>
         <w:t>.</w:t>
+      </w:r>
+      <w:r>
+        <w:rPr>
+          <w:rFonts w:eastAsia="Times New Roman" w:cs="Times New Roman"/>
+          <w:color w:val="7030A0"/>
+          <w:sz w:val="20"/>
+          <w:szCs w:val="20"/>
+          <w:lang w:eastAsia="en-GB"/>
+        </w:rPr>
+        <w:t xml:space="preserve"> In order to avoid such confusion </w:t>
+      </w:r>
+      <w:proofErr w:type="spellStart"/>
+      <w:r>
+        <w:rPr>
+          <w:rFonts w:eastAsia="Times New Roman" w:cs="Times New Roman"/>
+          <w:color w:val="7030A0"/>
+          <w:sz w:val="20"/>
+          <w:szCs w:val="20"/>
+          <w:lang w:eastAsia="en-GB"/>
+        </w:rPr>
+        <w:t>wrt</w:t>
+      </w:r>
+      <w:proofErr w:type="spellEnd"/>
+      <w:r>
+        <w:rPr>
+          <w:rFonts w:eastAsia="Times New Roman" w:cs="Times New Roman"/>
+          <w:color w:val="7030A0"/>
+          <w:sz w:val="20"/>
+          <w:szCs w:val="20"/>
+          <w:lang w:eastAsia="en-GB"/>
+        </w:rPr>
+        <w:t xml:space="preserve"> to simulated flow visualisation, authors changed Fig. 4 (now Figs. 2 and 3), in which Fig. 2 contains a sketch of the simulated domain and the set of saturation profile from </w:t>
+      </w:r>
+      <w:proofErr w:type="spellStart"/>
+      <w:r>
+        <w:rPr>
+          <w:rFonts w:eastAsia="Times New Roman" w:cs="Times New Roman"/>
+          <w:color w:val="7030A0"/>
+          <w:sz w:val="20"/>
+          <w:szCs w:val="20"/>
+          <w:lang w:eastAsia="en-GB"/>
+        </w:rPr>
+        <w:t>Dawe</w:t>
+      </w:r>
+      <w:proofErr w:type="spellEnd"/>
+      <w:r>
+        <w:rPr>
+          <w:rFonts w:eastAsia="Times New Roman" w:cs="Times New Roman"/>
+          <w:color w:val="7030A0"/>
+          <w:sz w:val="20"/>
+          <w:szCs w:val="20"/>
+          <w:lang w:eastAsia="en-GB"/>
+        </w:rPr>
+        <w:t xml:space="preserve"> &amp; </w:t>
+      </w:r>
+      <w:proofErr w:type="spellStart"/>
+      <w:r>
+        <w:rPr>
+          <w:rFonts w:eastAsia="Times New Roman" w:cs="Times New Roman"/>
+          <w:color w:val="7030A0"/>
+          <w:sz w:val="20"/>
+          <w:szCs w:val="20"/>
+          <w:lang w:eastAsia="en-GB"/>
+        </w:rPr>
+        <w:t>Grattoni</w:t>
+      </w:r>
+      <w:proofErr w:type="spellEnd"/>
+      <w:r>
+        <w:rPr>
+          <w:rFonts w:eastAsia="Times New Roman" w:cs="Times New Roman"/>
+          <w:color w:val="7030A0"/>
+          <w:sz w:val="20"/>
+          <w:szCs w:val="20"/>
+          <w:lang w:eastAsia="en-GB"/>
+        </w:rPr>
+        <w:t xml:space="preserve"> (2008). Figure 3 contains snapshots of our simulations in which we have changed the saturation range limits for visualisation purposes.</w:t>
       </w:r>
     </w:p>
     <w:p>

</xml_diff>